<commit_message>
upd: 5100 group asmt 1
</commit_message>
<xml_diff>
--- a/1/INFO 5100/Asmts/Group Assignment 1/Deliverables/Privacy and Ethics Documentation.docx
+++ b/1/INFO 5100/Asmts/Group Assignment 1/Deliverables/Privacy and Ethics Documentation.docx
@@ -260,13 +260,7 @@
         <w:t>: The system undergoes regular security audits to identify and resolve potential vulnerabilities. These audits include penetration testing, code reviews, and compliance checks against relevant privacy regulations.</w:t>
       </w:r>
     </w:p>
-    <w:p>
-      <w:r>
-        <w:pict w14:anchorId="44A15DE7">
-          <v:rect id="_x0000_i1043" style="width:0;height:1.5pt" o:hralign="center" o:hrstd="t" o:hr="t" fillcolor="#a0a0a0" stroked="f"/>
-        </w:pict>
-      </w:r>
-    </w:p>
+    <w:p/>
     <w:p>
       <w:pPr>
         <w:rPr>
@@ -441,13 +435,7 @@
         <w:t>: Users have the right to request deletion of their data at any time. Upon request, data is permanently erased from the system and all backups, ensuring no residual copies remain.</w:t>
       </w:r>
     </w:p>
-    <w:p>
-      <w:r>
-        <w:pict w14:anchorId="7D9C36DD">
-          <v:rect id="_x0000_i1044" style="width:0;height:1.5pt" o:hralign="center" o:hrstd="t" o:hr="t" fillcolor="#a0a0a0" stroked="f"/>
-        </w:pict>
-      </w:r>
-    </w:p>
+    <w:p/>
     <w:p>
       <w:pPr>
         <w:rPr>
@@ -621,14 +609,7 @@
         <w:t>: Regular bias checks are conducted on AI models to prevent outcomes that disproportionately impact certain demographics. The goal is to ensure that the insights provided to city officials promote equality and social well-being.</w:t>
       </w:r>
     </w:p>
-    <w:p>
-      <w:r>
-        <w:lastRenderedPageBreak/>
-        <w:pict w14:anchorId="6CF1B538">
-          <v:rect id="_x0000_i1045" style="width:0;height:1.5pt" o:hralign="center" o:hrstd="t" o:hr="t" fillcolor="#a0a0a0" stroked="f"/>
-        </w:pict>
-      </w:r>
-    </w:p>
+    <w:p/>
     <w:p>
       <w:pPr>
         <w:rPr>
@@ -835,7 +816,6 @@
         <w:t>: Users can access a dedicated support channel for privacy-related questions or concerns. The system includes a feedback mechanism where users can report any privacy issues or suggest improvements to the system.</w:t>
       </w:r>
     </w:p>
-    <w:p/>
     <w:sectPr>
       <w:pgSz w:w="12240" w:h="15840"/>
       <w:pgMar w:top="1440" w:right="1800" w:bottom="1440" w:left="1800" w:header="720" w:footer="720" w:gutter="0"/>
@@ -3582,6 +3562,7 @@
   <w:style w:type="character" w:default="1" w:styleId="DefaultParagraphFont">
     <w:name w:val="Default Paragraph Font"/>
     <w:uiPriority w:val="1"/>
+    <w:semiHidden/>
     <w:unhideWhenUsed/>
   </w:style>
   <w:style w:type="table" w:default="1" w:styleId="TableNormal">

</xml_diff>